<commit_message>
update self-intro and resume link
</commit_message>
<xml_diff>
--- a/home/aboutme.docx
+++ b/home/aboutme.docx
@@ -1,6 +1,6 @@
 
 <file path=word/document.xml><?xml version="1.0" encoding="utf-8"?>
-<w:document xmlns:wpc="http://schemas.microsoft.com/office/word/2010/wordprocessingCanvas" xmlns:mo="http://schemas.microsoft.com/office/mac/office/2008/main" xmlns:mc="http://schemas.openxmlformats.org/markup-compatibility/2006" xmlns:mv="urn:schemas-microsoft-com:mac:vml" xmlns:o="urn:schemas-microsoft-com:office:office" xmlns:r="http://schemas.openxmlformats.org/officeDocument/2006/relationships" xmlns:m="http://schemas.openxmlformats.org/officeDocument/2006/math" xmlns:v="urn:schemas-microsoft-com:vml" xmlns:wp14="http://schemas.microsoft.com/office/word/2010/wordprocessingDrawing" xmlns:wp="http://schemas.openxmlformats.org/drawingml/2006/wordprocessingDrawing" xmlns:w10="urn:schemas-microsoft-com:office:word" xmlns:w="http://schemas.openxmlformats.org/wordprocessingml/2006/main" xmlns:w14="http://schemas.microsoft.com/office/word/2010/wordml" xmlns:w15="http://schemas.microsoft.com/office/word/2012/wordml" xmlns:wpg="http://schemas.microsoft.com/office/word/2010/wordprocessingGroup" xmlns:wpi="http://schemas.microsoft.com/office/word/2010/wordprocessingInk" xmlns:wne="http://schemas.microsoft.com/office/word/2006/wordml" xmlns:wps="http://schemas.microsoft.com/office/word/2010/wordprocessingShape" mc:Ignorable="w14 w15 wp14">
+<w:document xmlns:wpc="http://schemas.microsoft.com/office/word/2010/wordprocessingCanvas" xmlns:cx="http://schemas.microsoft.com/office/drawing/2014/chartex" xmlns:cx1="http://schemas.microsoft.com/office/drawing/2015/9/8/chartex" xmlns:cx2="http://schemas.microsoft.com/office/drawing/2015/10/21/chartex" xmlns:cx3="http://schemas.microsoft.com/office/drawing/2016/5/9/chartex" xmlns:cx4="http://schemas.microsoft.com/office/drawing/2016/5/10/chartex" xmlns:cx5="http://schemas.microsoft.com/office/drawing/2016/5/11/chartex" xmlns:cx6="http://schemas.microsoft.com/office/drawing/2016/5/12/chartex" xmlns:cx7="http://schemas.microsoft.com/office/drawing/2016/5/13/chartex" xmlns:cx8="http://schemas.microsoft.com/office/drawing/2016/5/14/chartex" xmlns:mc="http://schemas.openxmlformats.org/markup-compatibility/2006" xmlns:aink="http://schemas.microsoft.com/office/drawing/2016/ink" xmlns:am3d="http://schemas.microsoft.com/office/drawing/2017/model3d" xmlns:o="urn:schemas-microsoft-com:office:office" xmlns:r="http://schemas.openxmlformats.org/officeDocument/2006/relationships" xmlns:m="http://schemas.openxmlformats.org/officeDocument/2006/math" xmlns:v="urn:schemas-microsoft-com:vml" xmlns:wp14="http://schemas.microsoft.com/office/word/2010/wordprocessingDrawing" xmlns:wp="http://schemas.openxmlformats.org/drawingml/2006/wordprocessingDrawing" xmlns:w10="urn:schemas-microsoft-com:office:word" xmlns:w="http://schemas.openxmlformats.org/wordprocessingml/2006/main" xmlns:w14="http://schemas.microsoft.com/office/word/2010/wordml" xmlns:w15="http://schemas.microsoft.com/office/word/2012/wordml" xmlns:w16cex="http://schemas.microsoft.com/office/word/2018/wordml/cex" xmlns:w16cid="http://schemas.microsoft.com/office/word/2016/wordml/cid" xmlns:w16="http://schemas.microsoft.com/office/word/2018/wordml" xmlns:w16sdtdh="http://schemas.microsoft.com/office/word/2020/wordml/sdtdatahash" xmlns:w16se="http://schemas.microsoft.com/office/word/2015/wordml/symex" xmlns:wpg="http://schemas.microsoft.com/office/word/2010/wordprocessingGroup" xmlns:wpi="http://schemas.microsoft.com/office/word/2010/wordprocessingInk" xmlns:wne="http://schemas.microsoft.com/office/word/2006/wordml" xmlns:wps="http://schemas.microsoft.com/office/word/2010/wordprocessingShape" mc:Ignorable="w14 w15 w16se w16cid w16 w16cex w16sdtdh wp14">
   <w:body>
     <w:p>
       <w:pPr>
@@ -20,7 +20,7 @@
           <w:szCs w:val="21"/>
           <w:shd w:val="clear" w:color="auto" w:fill="FFFFFF"/>
         </w:rPr>
-        <w:t>I am a</w:t>
+        <w:t>I am a Software Engineer at</w:t>
       </w:r>
       <w:r>
         <w:rPr>
@@ -40,17 +40,27 @@
           <w:szCs w:val="21"/>
           <w:shd w:val="clear" w:color="auto" w:fill="FFFFFF"/>
         </w:rPr>
-        <w:t>Master’s</w:t>
-      </w:r>
-      <w:r>
-        <w:rPr>
-          <w:rFonts w:ascii="Helvetica Neue" w:eastAsia="Times New Roman" w:hAnsi="Helvetica Neue" w:cs="Times New Roman"/>
-          <w:color w:val="333333"/>
-          <w:sz w:val="21"/>
-          <w:szCs w:val="21"/>
-          <w:shd w:val="clear" w:color="auto" w:fill="FFFFFF"/>
-        </w:rPr>
-        <w:t xml:space="preserve"> student of</w:t>
+        <w:t xml:space="preserve">Memorial Sloan Kettering Cancer Center in </w:t>
+      </w:r>
+      <w:r>
+        <w:rPr>
+          <w:rFonts w:ascii="Helvetica Neue" w:eastAsia="Times New Roman" w:hAnsi="Helvetica Neue" w:cs="Times New Roman"/>
+          <w:color w:val="333333"/>
+          <w:sz w:val="21"/>
+          <w:szCs w:val="21"/>
+          <w:shd w:val="clear" w:color="auto" w:fill="FFFFFF"/>
+        </w:rPr>
+        <w:t>NYC</w:t>
+      </w:r>
+      <w:r>
+        <w:rPr>
+          <w:rFonts w:ascii="Helvetica Neue" w:eastAsia="Times New Roman" w:hAnsi="Helvetica Neue" w:cs="Times New Roman"/>
+          <w:color w:val="333333"/>
+          <w:sz w:val="21"/>
+          <w:szCs w:val="21"/>
+          <w:shd w:val="clear" w:color="auto" w:fill="FFFFFF"/>
+        </w:rPr>
+        <w:t>.</w:t>
       </w:r>
       <w:r>
         <w:rPr>
@@ -70,67 +80,97 @@
           <w:szCs w:val="21"/>
           <w:shd w:val="clear" w:color="auto" w:fill="FFFFFF"/>
         </w:rPr>
-        <w:t>Computer Science</w:t>
-      </w:r>
-      <w:r>
-        <w:rPr>
-          <w:rFonts w:ascii="Helvetica Neue" w:eastAsia="Times New Roman" w:hAnsi="Helvetica Neue" w:cs="Times New Roman"/>
-          <w:color w:val="333333"/>
-          <w:sz w:val="21"/>
-          <w:szCs w:val="21"/>
-          <w:shd w:val="clear" w:color="auto" w:fill="FFFFFF"/>
-        </w:rPr>
-        <w:t xml:space="preserve"> </w:t>
-      </w:r>
-      <w:r>
-        <w:rPr>
-          <w:rFonts w:ascii="Helvetica Neue" w:eastAsia="Times New Roman" w:hAnsi="Helvetica Neue" w:cs="Times New Roman"/>
-          <w:color w:val="333333"/>
-          <w:sz w:val="21"/>
-          <w:szCs w:val="21"/>
-          <w:shd w:val="clear" w:color="auto" w:fill="FFFFFF"/>
-        </w:rPr>
-        <w:t>in the College of Computer and Information Science at Northeastern University.</w:t>
-      </w:r>
-      <w:r>
-        <w:rPr>
-          <w:rFonts w:ascii="Helvetica Neue" w:eastAsia="Times New Roman" w:hAnsi="Helvetica Neue" w:cs="Times New Roman"/>
-          <w:color w:val="333333"/>
-          <w:sz w:val="21"/>
-          <w:szCs w:val="21"/>
-          <w:shd w:val="clear" w:color="auto" w:fill="FFFFFF"/>
-        </w:rPr>
-        <w:t xml:space="preserve"> </w:t>
-      </w:r>
-      <w:r>
-        <w:rPr>
-          <w:rFonts w:ascii="Helvetica Neue" w:eastAsia="Times New Roman" w:hAnsi="Helvetica Neue" w:cs="Times New Roman"/>
-          <w:color w:val="333333"/>
-          <w:sz w:val="21"/>
-          <w:szCs w:val="21"/>
-          <w:shd w:val="clear" w:color="auto" w:fill="FFFFFF"/>
-        </w:rPr>
-        <w:t>I have been interested in Game Design and Development and worked on several indie games in the past including “Freaky Deaky Flashback.”</w:t>
-      </w:r>
-      <w:r>
-        <w:rPr>
-          <w:rFonts w:ascii="Helvetica Neue" w:eastAsia="Times New Roman" w:hAnsi="Helvetica Neue" w:cs="Times New Roman"/>
-          <w:color w:val="333333"/>
-          <w:sz w:val="21"/>
-          <w:szCs w:val="21"/>
-          <w:shd w:val="clear" w:color="auto" w:fill="FFFFFF"/>
-        </w:rPr>
-        <w:t xml:space="preserve"> The game which </w:t>
-      </w:r>
-      <w:r>
-        <w:rPr>
-          <w:rFonts w:ascii="Helvetica Neue" w:eastAsia="Times New Roman" w:hAnsi="Helvetica Neue" w:cs="Times New Roman"/>
-          <w:color w:val="333333"/>
-          <w:sz w:val="21"/>
-          <w:szCs w:val="21"/>
-          <w:shd w:val="clear" w:color="auto" w:fill="FFFFFF"/>
-        </w:rPr>
-        <w:t>released both on Android and iOS platform.</w:t>
+        <w:t xml:space="preserve">At my day job, </w:t>
+      </w:r>
+      <w:r>
+        <w:rPr>
+          <w:rFonts w:ascii="Helvetica Neue" w:eastAsia="Times New Roman" w:hAnsi="Helvetica Neue" w:cs="Times New Roman"/>
+          <w:color w:val="333333"/>
+          <w:sz w:val="21"/>
+          <w:szCs w:val="21"/>
+          <w:shd w:val="clear" w:color="auto" w:fill="FFFFFF"/>
+        </w:rPr>
+        <w:t xml:space="preserve">I </w:t>
+      </w:r>
+      <w:r>
+        <w:rPr>
+          <w:rFonts w:ascii="Helvetica Neue" w:eastAsia="Times New Roman" w:hAnsi="Helvetica Neue" w:cs="Times New Roman"/>
+          <w:color w:val="333333"/>
+          <w:sz w:val="21"/>
+          <w:szCs w:val="21"/>
+          <w:shd w:val="clear" w:color="auto" w:fill="FFFFFF"/>
+        </w:rPr>
+        <w:t xml:space="preserve">write data pipelines and customized web apps to help doctors and nurses </w:t>
+      </w:r>
+      <w:r>
+        <w:rPr>
+          <w:rFonts w:ascii="Helvetica Neue" w:eastAsia="Times New Roman" w:hAnsi="Helvetica Neue" w:cs="Times New Roman"/>
+          <w:color w:val="333333"/>
+          <w:sz w:val="21"/>
+          <w:szCs w:val="21"/>
+          <w:shd w:val="clear" w:color="auto" w:fill="FFFFFF"/>
+        </w:rPr>
+        <w:t>at</w:t>
+      </w:r>
+      <w:r>
+        <w:rPr>
+          <w:rFonts w:ascii="Helvetica Neue" w:eastAsia="Times New Roman" w:hAnsi="Helvetica Neue" w:cs="Times New Roman"/>
+          <w:color w:val="333333"/>
+          <w:sz w:val="21"/>
+          <w:szCs w:val="21"/>
+          <w:shd w:val="clear" w:color="auto" w:fill="FFFFFF"/>
+        </w:rPr>
+        <w:t xml:space="preserve"> their work</w:t>
+      </w:r>
+      <w:r>
+        <w:rPr>
+          <w:rFonts w:ascii="Helvetica Neue" w:eastAsia="Times New Roman" w:hAnsi="Helvetica Neue" w:cs="Times New Roman"/>
+          <w:color w:val="333333"/>
+          <w:sz w:val="21"/>
+          <w:szCs w:val="21"/>
+          <w:shd w:val="clear" w:color="auto" w:fill="FFFFFF"/>
+        </w:rPr>
+        <w:t>.</w:t>
+      </w:r>
+      <w:r>
+        <w:rPr>
+          <w:rFonts w:ascii="Helvetica Neue" w:eastAsia="Times New Roman" w:hAnsi="Helvetica Neue" w:cs="Times New Roman"/>
+          <w:color w:val="333333"/>
+          <w:sz w:val="21"/>
+          <w:szCs w:val="21"/>
+          <w:shd w:val="clear" w:color="auto" w:fill="FFFFFF"/>
+        </w:rPr>
+        <w:t xml:space="preserve"> Prior to that, I was doing the same thing for </w:t>
+      </w:r>
+      <w:r>
+        <w:rPr>
+          <w:rFonts w:ascii="Helvetica Neue" w:eastAsia="Times New Roman" w:hAnsi="Helvetica Neue" w:cs="Times New Roman"/>
+          <w:color w:val="333333"/>
+          <w:sz w:val="21"/>
+          <w:szCs w:val="21"/>
+          <w:shd w:val="clear" w:color="auto" w:fill="FFFFFF"/>
+        </w:rPr>
+        <w:t xml:space="preserve">investment </w:t>
+      </w:r>
+      <w:r>
+        <w:rPr>
+          <w:rFonts w:ascii="Helvetica Neue" w:eastAsia="Times New Roman" w:hAnsi="Helvetica Neue" w:cs="Times New Roman"/>
+          <w:color w:val="333333"/>
+          <w:sz w:val="21"/>
+          <w:szCs w:val="21"/>
+          <w:shd w:val="clear" w:color="auto" w:fill="FFFFFF"/>
+        </w:rPr>
+        <w:t xml:space="preserve">bankers at </w:t>
+      </w:r>
+      <w:r>
+        <w:rPr>
+          <w:rFonts w:ascii="Helvetica Neue" w:eastAsia="Times New Roman" w:hAnsi="Helvetica Neue" w:cs="Times New Roman"/>
+          <w:color w:val="333333"/>
+          <w:sz w:val="21"/>
+          <w:szCs w:val="21"/>
+          <w:shd w:val="clear" w:color="auto" w:fill="FFFFFF"/>
+        </w:rPr>
+        <w:t>J.P. Morgan.</w:t>
       </w:r>
     </w:p>
     <w:p>
@@ -162,27 +202,197 @@
           <w:szCs w:val="21"/>
           <w:shd w:val="clear" w:color="auto" w:fill="FFFFFF"/>
         </w:rPr>
-        <w:t>Lately, I have been fascinated about</w:t>
-      </w:r>
-      <w:r>
-        <w:rPr>
-          <w:rFonts w:ascii="Helvetica Neue" w:eastAsia="Times New Roman" w:hAnsi="Helvetica Neue" w:cs="Times New Roman"/>
-          <w:color w:val="333333"/>
-          <w:sz w:val="21"/>
-          <w:szCs w:val="21"/>
-          <w:shd w:val="clear" w:color="auto" w:fill="FFFFFF"/>
-        </w:rPr>
-        <w:t xml:space="preserve"> the topics of</w:t>
-      </w:r>
-      <w:r>
-        <w:rPr>
-          <w:rFonts w:ascii="Helvetica Neue" w:eastAsia="Times New Roman" w:hAnsi="Helvetica Neue" w:cs="Times New Roman"/>
-          <w:color w:val="333333"/>
-          <w:sz w:val="21"/>
-          <w:szCs w:val="21"/>
-          <w:shd w:val="clear" w:color="auto" w:fill="FFFFFF"/>
-        </w:rPr>
-        <w:t xml:space="preserve"> computer networks, network security and web development. Here are some of the networks related projects that I worked on lately.</w:t>
+        <w:t xml:space="preserve">I </w:t>
+      </w:r>
+      <w:r>
+        <w:rPr>
+          <w:rFonts w:ascii="Helvetica Neue" w:eastAsia="Times New Roman" w:hAnsi="Helvetica Neue" w:cs="Times New Roman"/>
+          <w:color w:val="333333"/>
+          <w:sz w:val="21"/>
+          <w:szCs w:val="21"/>
+          <w:shd w:val="clear" w:color="auto" w:fill="FFFFFF"/>
+        </w:rPr>
+        <w:t xml:space="preserve">studied </w:t>
+      </w:r>
+      <w:r>
+        <w:rPr>
+          <w:rFonts w:ascii="Helvetica Neue" w:eastAsia="Times New Roman" w:hAnsi="Helvetica Neue" w:cs="Times New Roman"/>
+          <w:color w:val="333333"/>
+          <w:sz w:val="21"/>
+          <w:szCs w:val="21"/>
+          <w:shd w:val="clear" w:color="auto" w:fill="FFFFFF"/>
+        </w:rPr>
+        <w:t>Computer Science</w:t>
+      </w:r>
+      <w:r>
+        <w:rPr>
+          <w:rFonts w:ascii="Helvetica Neue" w:eastAsia="Times New Roman" w:hAnsi="Helvetica Neue" w:cs="Times New Roman"/>
+          <w:color w:val="333333"/>
+          <w:sz w:val="21"/>
+          <w:szCs w:val="21"/>
+          <w:shd w:val="clear" w:color="auto" w:fill="FFFFFF"/>
+        </w:rPr>
+        <w:t xml:space="preserve"> </w:t>
+      </w:r>
+      <w:r>
+        <w:rPr>
+          <w:rFonts w:ascii="Helvetica Neue" w:eastAsia="Times New Roman" w:hAnsi="Helvetica Neue" w:cs="Times New Roman"/>
+          <w:color w:val="333333"/>
+          <w:sz w:val="21"/>
+          <w:szCs w:val="21"/>
+          <w:shd w:val="clear" w:color="auto" w:fill="FFFFFF"/>
+        </w:rPr>
+        <w:t>at Northeastern University</w:t>
+      </w:r>
+      <w:r>
+        <w:rPr>
+          <w:rFonts w:ascii="Helvetica Neue" w:eastAsia="Times New Roman" w:hAnsi="Helvetica Neue" w:cs="Times New Roman"/>
+          <w:color w:val="333333"/>
+          <w:sz w:val="21"/>
+          <w:szCs w:val="21"/>
+          <w:shd w:val="clear" w:color="auto" w:fill="FFFFFF"/>
+        </w:rPr>
+        <w:t xml:space="preserve"> in Boston</w:t>
+      </w:r>
+      <w:r>
+        <w:rPr>
+          <w:rFonts w:ascii="Helvetica Neue" w:eastAsia="Times New Roman" w:hAnsi="Helvetica Neue" w:cs="Times New Roman"/>
+          <w:color w:val="333333"/>
+          <w:sz w:val="21"/>
+          <w:szCs w:val="21"/>
+          <w:shd w:val="clear" w:color="auto" w:fill="FFFFFF"/>
+        </w:rPr>
+        <w:t>.</w:t>
+      </w:r>
+      <w:r>
+        <w:rPr>
+          <w:rFonts w:ascii="Helvetica Neue" w:eastAsia="Times New Roman" w:hAnsi="Helvetica Neue" w:cs="Times New Roman"/>
+          <w:color w:val="333333"/>
+          <w:sz w:val="21"/>
+          <w:szCs w:val="21"/>
+          <w:shd w:val="clear" w:color="auto" w:fill="FFFFFF"/>
+        </w:rPr>
+        <w:t xml:space="preserve"> </w:t>
+      </w:r>
+      <w:r>
+        <w:rPr>
+          <w:rFonts w:ascii="Helvetica Neue" w:eastAsia="Times New Roman" w:hAnsi="Helvetica Neue" w:cs="Times New Roman"/>
+          <w:color w:val="333333"/>
+          <w:sz w:val="21"/>
+          <w:szCs w:val="21"/>
+          <w:shd w:val="clear" w:color="auto" w:fill="FFFFFF"/>
+        </w:rPr>
+        <w:t xml:space="preserve">There I </w:t>
+      </w:r>
+      <w:r>
+        <w:rPr>
+          <w:rFonts w:ascii="Helvetica Neue" w:eastAsia="Times New Roman" w:hAnsi="Helvetica Neue" w:cs="Times New Roman"/>
+          <w:color w:val="333333"/>
+          <w:sz w:val="21"/>
+          <w:szCs w:val="21"/>
+          <w:shd w:val="clear" w:color="auto" w:fill="FFFFFF"/>
+        </w:rPr>
+        <w:t>concentrated on learning</w:t>
+      </w:r>
+      <w:r>
+        <w:rPr>
+          <w:rFonts w:ascii="Helvetica Neue" w:eastAsia="Times New Roman" w:hAnsi="Helvetica Neue" w:cs="Times New Roman"/>
+          <w:color w:val="333333"/>
+          <w:sz w:val="21"/>
+          <w:szCs w:val="21"/>
+          <w:shd w:val="clear" w:color="auto" w:fill="FFFFFF"/>
+        </w:rPr>
+        <w:t xml:space="preserve"> </w:t>
+      </w:r>
+      <w:r>
+        <w:rPr>
+          <w:rFonts w:ascii="Helvetica Neue" w:eastAsia="Times New Roman" w:hAnsi="Helvetica Neue" w:cs="Times New Roman"/>
+          <w:color w:val="333333"/>
+          <w:sz w:val="21"/>
+          <w:szCs w:val="21"/>
+          <w:shd w:val="clear" w:color="auto" w:fill="FFFFFF"/>
+        </w:rPr>
+        <w:t>computer networks</w:t>
+      </w:r>
+      <w:r>
+        <w:rPr>
+          <w:rFonts w:ascii="Helvetica Neue" w:eastAsia="Times New Roman" w:hAnsi="Helvetica Neue" w:cs="Times New Roman"/>
+          <w:color w:val="333333"/>
+          <w:sz w:val="21"/>
+          <w:szCs w:val="21"/>
+          <w:shd w:val="clear" w:color="auto" w:fill="FFFFFF"/>
+        </w:rPr>
+        <w:t>.</w:t>
+      </w:r>
+      <w:r>
+        <w:rPr>
+          <w:rFonts w:ascii="Helvetica Neue" w:eastAsia="Times New Roman" w:hAnsi="Helvetica Neue" w:cs="Times New Roman"/>
+          <w:color w:val="333333"/>
+          <w:sz w:val="21"/>
+          <w:szCs w:val="21"/>
+          <w:shd w:val="clear" w:color="auto" w:fill="FFFFFF"/>
+        </w:rPr>
+        <w:t xml:space="preserve"> I believe that a free Internet is the best thing one could have in our lifetime.</w:t>
+      </w:r>
+      <w:r>
+        <w:rPr>
+          <w:rFonts w:ascii="Helvetica Neue" w:eastAsia="Times New Roman" w:hAnsi="Helvetica Neue" w:cs="Times New Roman"/>
+          <w:color w:val="333333"/>
+          <w:sz w:val="21"/>
+          <w:szCs w:val="21"/>
+          <w:shd w:val="clear" w:color="auto" w:fill="FFFFFF"/>
+        </w:rPr>
+        <w:t xml:space="preserve"> </w:t>
+      </w:r>
+      <w:r>
+        <w:rPr>
+          <w:rFonts w:ascii="Helvetica Neue" w:eastAsia="Times New Roman" w:hAnsi="Helvetica Neue" w:cs="Times New Roman"/>
+          <w:color w:val="333333"/>
+          <w:sz w:val="21"/>
+          <w:szCs w:val="21"/>
+          <w:shd w:val="clear" w:color="auto" w:fill="FFFFFF"/>
+        </w:rPr>
+        <w:t>Here are some of the projects that I worked on</w:t>
+      </w:r>
+      <w:r>
+        <w:rPr>
+          <w:rFonts w:ascii="Helvetica Neue" w:eastAsia="Times New Roman" w:hAnsi="Helvetica Neue" w:cs="Times New Roman"/>
+          <w:color w:val="333333"/>
+          <w:sz w:val="21"/>
+          <w:szCs w:val="21"/>
+          <w:shd w:val="clear" w:color="auto" w:fill="FFFFFF"/>
+        </w:rPr>
+        <w:t xml:space="preserve"> </w:t>
+      </w:r>
+      <w:r>
+        <w:rPr>
+          <w:rFonts w:ascii="Helvetica Neue" w:eastAsia="Times New Roman" w:hAnsi="Helvetica Neue" w:cs="Times New Roman"/>
+          <w:color w:val="333333"/>
+          <w:sz w:val="21"/>
+          <w:szCs w:val="21"/>
+          <w:shd w:val="clear" w:color="auto" w:fill="FFFFFF"/>
+        </w:rPr>
+        <w:t>in</w:t>
+      </w:r>
+      <w:r>
+        <w:rPr>
+          <w:rFonts w:ascii="Helvetica Neue" w:eastAsia="Times New Roman" w:hAnsi="Helvetica Neue" w:cs="Times New Roman"/>
+          <w:color w:val="333333"/>
+          <w:sz w:val="21"/>
+          <w:szCs w:val="21"/>
+          <w:shd w:val="clear" w:color="auto" w:fill="FFFFFF"/>
+        </w:rPr>
+        <w:t xml:space="preserve"> grad school</w:t>
+      </w:r>
+      <w:r>
+        <w:rPr>
+          <w:rFonts w:ascii="Helvetica Neue" w:eastAsia="Times New Roman" w:hAnsi="Helvetica Neue" w:cs="Times New Roman"/>
+          <w:color w:val="333333"/>
+          <w:sz w:val="21"/>
+          <w:szCs w:val="21"/>
+          <w:shd w:val="clear" w:color="auto" w:fill="FFFFFF"/>
+        </w:rPr>
+        <w:t>.</w:t>
       </w:r>
     </w:p>
     <w:p>
@@ -214,67 +424,207 @@
           <w:szCs w:val="21"/>
           <w:shd w:val="clear" w:color="auto" w:fill="FFFFFF"/>
         </w:rPr>
-        <w:t xml:space="preserve">Professionally, I have </w:t>
-      </w:r>
-      <w:r>
-        <w:rPr>
-          <w:rFonts w:ascii="Helvetica Neue" w:eastAsia="Times New Roman" w:hAnsi="Helvetica Neue" w:cs="Times New Roman"/>
-          <w:color w:val="333333"/>
-          <w:sz w:val="21"/>
-          <w:szCs w:val="21"/>
-          <w:shd w:val="clear" w:color="auto" w:fill="FFFFFF"/>
-        </w:rPr>
-        <w:t>worked as</w:t>
-      </w:r>
-      <w:r>
-        <w:rPr>
-          <w:rFonts w:ascii="Helvetica Neue" w:eastAsia="Times New Roman" w:hAnsi="Helvetica Neue" w:cs="Times New Roman"/>
-          <w:color w:val="333333"/>
-          <w:sz w:val="21"/>
-          <w:szCs w:val="21"/>
-          <w:shd w:val="clear" w:color="auto" w:fill="FFFFFF"/>
-        </w:rPr>
-        <w:t xml:space="preserve"> a part-time software developer at Michigan State University Library; </w:t>
-      </w:r>
-      <w:r>
-        <w:rPr>
-          <w:rFonts w:ascii="Helvetica Neue" w:eastAsia="Times New Roman" w:hAnsi="Helvetica Neue" w:cs="Times New Roman"/>
-          <w:color w:val="333333"/>
-          <w:sz w:val="21"/>
-          <w:szCs w:val="21"/>
-          <w:shd w:val="clear" w:color="auto" w:fill="FFFFFF"/>
-        </w:rPr>
-        <w:t xml:space="preserve">software developer intern at IDV Solutions; </w:t>
-      </w:r>
-      <w:r>
-        <w:rPr>
-          <w:rFonts w:ascii="Helvetica Neue" w:eastAsia="Times New Roman" w:hAnsi="Helvetica Neue" w:cs="Times New Roman"/>
-          <w:color w:val="333333"/>
-          <w:sz w:val="21"/>
-          <w:szCs w:val="21"/>
-          <w:shd w:val="clear" w:color="auto" w:fill="FFFFFF"/>
-        </w:rPr>
-        <w:t xml:space="preserve">database administrator/IT professional at Regina Andrew Design and finally </w:t>
-      </w:r>
-      <w:r>
-        <w:rPr>
-          <w:rFonts w:ascii="Helvetica Neue" w:eastAsia="Times New Roman" w:hAnsi="Helvetica Neue" w:cs="Times New Roman"/>
-          <w:color w:val="333333"/>
-          <w:sz w:val="21"/>
-          <w:szCs w:val="21"/>
-          <w:shd w:val="clear" w:color="auto" w:fill="FFFFFF"/>
-        </w:rPr>
-        <w:t>contracted Software</w:t>
-      </w:r>
-      <w:r>
-        <w:rPr>
-          <w:rFonts w:ascii="Helvetica Neue" w:eastAsia="Times New Roman" w:hAnsi="Helvetica Neue" w:cs="Times New Roman"/>
-          <w:color w:val="333333"/>
-          <w:sz w:val="21"/>
-          <w:szCs w:val="21"/>
-          <w:shd w:val="clear" w:color="auto" w:fill="FFFFFF"/>
-        </w:rPr>
-        <w:t xml:space="preserve"> Developer at Euroinnum China.</w:t>
+        <w:t>Like many</w:t>
+      </w:r>
+      <w:r>
+        <w:rPr>
+          <w:rFonts w:ascii="Helvetica Neue" w:eastAsia="Times New Roman" w:hAnsi="Helvetica Neue" w:cs="Times New Roman"/>
+          <w:color w:val="333333"/>
+          <w:sz w:val="21"/>
+          <w:szCs w:val="21"/>
+          <w:shd w:val="clear" w:color="auto" w:fill="FFFFFF"/>
+        </w:rPr>
+        <w:t xml:space="preserve"> young</w:t>
+      </w:r>
+      <w:r>
+        <w:rPr>
+          <w:rFonts w:ascii="Helvetica Neue" w:eastAsia="Times New Roman" w:hAnsi="Helvetica Neue" w:cs="Times New Roman"/>
+          <w:color w:val="333333"/>
+          <w:sz w:val="21"/>
+          <w:szCs w:val="21"/>
+          <w:shd w:val="clear" w:color="auto" w:fill="FFFFFF"/>
+        </w:rPr>
+        <w:t xml:space="preserve"> </w:t>
+      </w:r>
+      <w:r>
+        <w:rPr>
+          <w:rFonts w:ascii="Helvetica Neue" w:eastAsia="Times New Roman" w:hAnsi="Helvetica Neue" w:cs="Times New Roman"/>
+          <w:color w:val="333333"/>
+          <w:sz w:val="21"/>
+          <w:szCs w:val="21"/>
+          <w:shd w:val="clear" w:color="auto" w:fill="FFFFFF"/>
+        </w:rPr>
+        <w:t>teenagers</w:t>
+      </w:r>
+      <w:r>
+        <w:rPr>
+          <w:rFonts w:ascii="Helvetica Neue" w:eastAsia="Times New Roman" w:hAnsi="Helvetica Neue" w:cs="Times New Roman"/>
+          <w:color w:val="333333"/>
+          <w:sz w:val="21"/>
+          <w:szCs w:val="21"/>
+          <w:shd w:val="clear" w:color="auto" w:fill="FFFFFF"/>
+        </w:rPr>
+        <w:t>, I thought I was going to make video games</w:t>
+      </w:r>
+      <w:r>
+        <w:rPr>
+          <w:rFonts w:ascii="Helvetica Neue" w:eastAsia="Times New Roman" w:hAnsi="Helvetica Neue" w:cs="Times New Roman"/>
+          <w:color w:val="333333"/>
+          <w:sz w:val="21"/>
+          <w:szCs w:val="21"/>
+          <w:shd w:val="clear" w:color="auto" w:fill="FFFFFF"/>
+        </w:rPr>
+        <w:t xml:space="preserve"> for the rest of my life</w:t>
+      </w:r>
+      <w:r>
+        <w:rPr>
+          <w:rFonts w:ascii="Helvetica Neue" w:eastAsia="Times New Roman" w:hAnsi="Helvetica Neue" w:cs="Times New Roman"/>
+          <w:color w:val="333333"/>
+          <w:sz w:val="21"/>
+          <w:szCs w:val="21"/>
+          <w:shd w:val="clear" w:color="auto" w:fill="FFFFFF"/>
+        </w:rPr>
+        <w:t>.</w:t>
+      </w:r>
+      <w:r>
+        <w:rPr>
+          <w:rFonts w:ascii="Helvetica Neue" w:eastAsia="Times New Roman" w:hAnsi="Helvetica Neue" w:cs="Times New Roman"/>
+          <w:color w:val="333333"/>
+          <w:sz w:val="21"/>
+          <w:szCs w:val="21"/>
+          <w:shd w:val="clear" w:color="auto" w:fill="FFFFFF"/>
+        </w:rPr>
+        <w:t xml:space="preserve"> </w:t>
+      </w:r>
+      <w:r>
+        <w:rPr>
+          <w:rFonts w:ascii="Helvetica Neue" w:eastAsia="Times New Roman" w:hAnsi="Helvetica Neue" w:cs="Times New Roman"/>
+          <w:color w:val="333333"/>
+          <w:sz w:val="21"/>
+          <w:szCs w:val="21"/>
+          <w:shd w:val="clear" w:color="auto" w:fill="FFFFFF"/>
+        </w:rPr>
+        <w:t>I spent large portion of my college life making video games</w:t>
+      </w:r>
+      <w:r>
+        <w:rPr>
+          <w:rFonts w:ascii="Helvetica Neue" w:eastAsia="Times New Roman" w:hAnsi="Helvetica Neue" w:cs="Times New Roman"/>
+          <w:color w:val="333333"/>
+          <w:sz w:val="21"/>
+          <w:szCs w:val="21"/>
+          <w:shd w:val="clear" w:color="auto" w:fill="FFFFFF"/>
+        </w:rPr>
+        <w:t xml:space="preserve"> at </w:t>
+      </w:r>
+      <w:r>
+        <w:rPr>
+          <w:rFonts w:ascii="Helvetica Neue" w:eastAsia="Times New Roman" w:hAnsi="Helvetica Neue" w:cs="Times New Roman"/>
+          <w:color w:val="333333"/>
+          <w:sz w:val="21"/>
+          <w:szCs w:val="21"/>
+          <w:shd w:val="clear" w:color="auto" w:fill="FFFFFF"/>
+        </w:rPr>
+        <w:t>MSU</w:t>
+      </w:r>
+      <w:r>
+        <w:rPr>
+          <w:rFonts w:ascii="Helvetica Neue" w:eastAsia="Times New Roman" w:hAnsi="Helvetica Neue" w:cs="Times New Roman"/>
+          <w:color w:val="333333"/>
+          <w:sz w:val="21"/>
+          <w:szCs w:val="21"/>
+          <w:shd w:val="clear" w:color="auto" w:fill="FFFFFF"/>
+        </w:rPr>
+        <w:t>.</w:t>
+      </w:r>
+      <w:r>
+        <w:rPr>
+          <w:rFonts w:ascii="Helvetica Neue" w:eastAsia="Times New Roman" w:hAnsi="Helvetica Neue" w:cs="Times New Roman"/>
+          <w:color w:val="333333"/>
+          <w:sz w:val="21"/>
+          <w:szCs w:val="21"/>
+          <w:shd w:val="clear" w:color="auto" w:fill="FFFFFF"/>
+        </w:rPr>
+        <w:t xml:space="preserve"> </w:t>
+      </w:r>
+      <w:r>
+        <w:rPr>
+          <w:rFonts w:ascii="Helvetica Neue" w:eastAsia="Times New Roman" w:hAnsi="Helvetica Neue" w:cs="Times New Roman"/>
+          <w:color w:val="333333"/>
+          <w:sz w:val="21"/>
+          <w:szCs w:val="21"/>
+          <w:shd w:val="clear" w:color="auto" w:fill="FFFFFF"/>
+        </w:rPr>
+        <w:t xml:space="preserve">One of them got released to </w:t>
+      </w:r>
+      <w:r>
+        <w:rPr>
+          <w:rFonts w:ascii="Helvetica Neue" w:eastAsia="Times New Roman" w:hAnsi="Helvetica Neue" w:cs="Times New Roman"/>
+          <w:color w:val="333333"/>
+          <w:sz w:val="21"/>
+          <w:szCs w:val="21"/>
+          <w:shd w:val="clear" w:color="auto" w:fill="FFFFFF"/>
+        </w:rPr>
+        <w:t>Appl</w:t>
+      </w:r>
+      <w:r>
+        <w:rPr>
+          <w:rFonts w:ascii="Helvetica Neue" w:eastAsia="Times New Roman" w:hAnsi="Helvetica Neue" w:cs="Times New Roman"/>
+          <w:color w:val="333333"/>
+          <w:sz w:val="21"/>
+          <w:szCs w:val="21"/>
+          <w:shd w:val="clear" w:color="auto" w:fill="FFFFFF"/>
+        </w:rPr>
+        <w:t>e</w:t>
+      </w:r>
+      <w:r>
+        <w:rPr>
+          <w:rFonts w:ascii="Helvetica Neue" w:eastAsia="Times New Roman" w:hAnsi="Helvetica Neue" w:cs="Times New Roman"/>
+          <w:color w:val="333333"/>
+          <w:sz w:val="21"/>
+          <w:szCs w:val="21"/>
+          <w:shd w:val="clear" w:color="auto" w:fill="FFFFFF"/>
+        </w:rPr>
+        <w:t xml:space="preserve"> and </w:t>
+      </w:r>
+      <w:r>
+        <w:rPr>
+          <w:rFonts w:ascii="Helvetica Neue" w:eastAsia="Times New Roman" w:hAnsi="Helvetica Neue" w:cs="Times New Roman"/>
+          <w:color w:val="333333"/>
+          <w:sz w:val="21"/>
+          <w:szCs w:val="21"/>
+          <w:shd w:val="clear" w:color="auto" w:fill="FFFFFF"/>
+        </w:rPr>
+        <w:t xml:space="preserve">Google </w:t>
+      </w:r>
+      <w:r>
+        <w:rPr>
+          <w:rFonts w:ascii="Helvetica Neue" w:eastAsia="Times New Roman" w:hAnsi="Helvetica Neue" w:cs="Times New Roman"/>
+          <w:color w:val="333333"/>
+          <w:sz w:val="21"/>
+          <w:szCs w:val="21"/>
+          <w:shd w:val="clear" w:color="auto" w:fill="FFFFFF"/>
+        </w:rPr>
+        <w:t>Play store</w:t>
+      </w:r>
+      <w:r>
+        <w:rPr>
+          <w:rFonts w:ascii="Helvetica Neue" w:eastAsia="Times New Roman" w:hAnsi="Helvetica Neue" w:cs="Times New Roman"/>
+          <w:color w:val="333333"/>
+          <w:sz w:val="21"/>
+          <w:szCs w:val="21"/>
+          <w:shd w:val="clear" w:color="auto" w:fill="FFFFFF"/>
+        </w:rPr>
+        <w:t>s</w:t>
+      </w:r>
+      <w:r>
+        <w:rPr>
+          <w:rFonts w:ascii="Helvetica Neue" w:eastAsia="Times New Roman" w:hAnsi="Helvetica Neue" w:cs="Times New Roman"/>
+          <w:color w:val="333333"/>
+          <w:sz w:val="21"/>
+          <w:szCs w:val="21"/>
+          <w:shd w:val="clear" w:color="auto" w:fill="FFFFFF"/>
+        </w:rPr>
+        <w:t>.</w:t>
       </w:r>
     </w:p>
     <w:p>
@@ -306,67 +656,37 @@
           <w:szCs w:val="21"/>
           <w:shd w:val="clear" w:color="auto" w:fill="FFFFFF"/>
         </w:rPr>
-        <w:t xml:space="preserve">Please </w:t>
-      </w:r>
-      <w:r>
-        <w:rPr>
-          <w:rFonts w:ascii="Helvetica Neue" w:eastAsia="Times New Roman" w:hAnsi="Helvetica Neue" w:cs="Times New Roman"/>
-          <w:color w:val="333333"/>
-          <w:sz w:val="21"/>
-          <w:szCs w:val="21"/>
-          <w:shd w:val="clear" w:color="auto" w:fill="FFFFFF"/>
-        </w:rPr>
-        <w:t>check out my resume for more</w:t>
-      </w:r>
-      <w:bookmarkStart w:id="0" w:name="_GoBack"/>
-      <w:bookmarkEnd w:id="0"/>
-      <w:r>
-        <w:rPr>
-          <w:rFonts w:ascii="Helvetica Neue" w:eastAsia="Times New Roman" w:hAnsi="Helvetica Neue" w:cs="Times New Roman"/>
-          <w:color w:val="333333"/>
-          <w:sz w:val="21"/>
-          <w:szCs w:val="21"/>
-          <w:shd w:val="clear" w:color="auto" w:fill="FFFFFF"/>
-        </w:rPr>
-        <w:t xml:space="preserve"> details about me and my work.</w:t>
-      </w:r>
-    </w:p>
-    <w:p>
-      <w:pPr>
-        <w:rPr>
-          <w:rFonts w:ascii="Helvetica Neue" w:eastAsia="Times New Roman" w:hAnsi="Helvetica Neue" w:cs="Times New Roman"/>
-          <w:color w:val="333333"/>
-          <w:sz w:val="21"/>
-          <w:szCs w:val="21"/>
-          <w:shd w:val="clear" w:color="auto" w:fill="FFFFFF"/>
-        </w:rPr>
-      </w:pPr>
-    </w:p>
-    <w:p>
-      <w:pPr>
-        <w:rPr>
-          <w:rFonts w:ascii="Helvetica Neue" w:eastAsia="Times New Roman" w:hAnsi="Helvetica Neue" w:cs="Times New Roman"/>
-          <w:color w:val="333333"/>
-          <w:sz w:val="21"/>
-          <w:szCs w:val="21"/>
-          <w:shd w:val="clear" w:color="auto" w:fill="FFFFFF"/>
-        </w:rPr>
-      </w:pPr>
-      <w:r>
-        <w:rPr>
-          <w:rFonts w:ascii="Helvetica Neue" w:eastAsia="Times New Roman" w:hAnsi="Helvetica Neue" w:cs="Times New Roman"/>
-          <w:color w:val="333333"/>
-          <w:sz w:val="21"/>
-          <w:szCs w:val="21"/>
-          <w:shd w:val="clear" w:color="auto" w:fill="FFFFFF"/>
-        </w:rPr>
-        <w:t>Resume</w:t>
-      </w:r>
-    </w:p>
-    <w:p/>
-    <w:p>
-      <w:r>
-        <w:t>Oh, when I’m not fighting with computers, I enjoy listening to all sorts of music and playing guitars. Thank you and welcome!</w:t>
+        <w:t>I live with my wife, and three non-cuddly pets (two guinea pigs and a bunny).</w:t>
+      </w:r>
+      <w:r>
+        <w:rPr>
+          <w:rFonts w:ascii="Helvetica Neue" w:eastAsia="Times New Roman" w:hAnsi="Helvetica Neue" w:cs="Times New Roman"/>
+          <w:color w:val="333333"/>
+          <w:sz w:val="21"/>
+          <w:szCs w:val="21"/>
+          <w:shd w:val="clear" w:color="auto" w:fill="FFFFFF"/>
+        </w:rPr>
+        <w:t xml:space="preserve"> I listen to lots of Chinese rock</w:t>
+      </w:r>
+      <w:r>
+        <w:rPr>
+          <w:rFonts w:ascii="Helvetica Neue" w:eastAsia="Times New Roman" w:hAnsi="Helvetica Neue" w:cs="Times New Roman"/>
+          <w:color w:val="333333"/>
+          <w:sz w:val="21"/>
+          <w:szCs w:val="21"/>
+          <w:shd w:val="clear" w:color="auto" w:fill="FFFFFF"/>
+        </w:rPr>
+        <w:t xml:space="preserve"> music</w:t>
+      </w:r>
+      <w:r>
+        <w:rPr>
+          <w:rFonts w:ascii="Helvetica Neue" w:eastAsia="Times New Roman" w:hAnsi="Helvetica Neue" w:cs="Times New Roman"/>
+          <w:color w:val="333333"/>
+          <w:sz w:val="21"/>
+          <w:szCs w:val="21"/>
+          <w:shd w:val="clear" w:color="auto" w:fill="FFFFFF"/>
+        </w:rPr>
+        <w:t xml:space="preserve"> and play guitar every now and then.</w:t>
       </w:r>
     </w:p>
     <w:sectPr>
@@ -379,8 +699,46 @@
 </w:document>
 </file>
 
+<file path=word/endnotes.xml><?xml version="1.0" encoding="utf-8"?>
+<w:endnotes xmlns:wpc="http://schemas.microsoft.com/office/word/2010/wordprocessingCanvas" xmlns:cx="http://schemas.microsoft.com/office/drawing/2014/chartex" xmlns:cx1="http://schemas.microsoft.com/office/drawing/2015/9/8/chartex" xmlns:cx2="http://schemas.microsoft.com/office/drawing/2015/10/21/chartex" xmlns:cx3="http://schemas.microsoft.com/office/drawing/2016/5/9/chartex" xmlns:cx4="http://schemas.microsoft.com/office/drawing/2016/5/10/chartex" xmlns:cx5="http://schemas.microsoft.com/office/drawing/2016/5/11/chartex" xmlns:cx6="http://schemas.microsoft.com/office/drawing/2016/5/12/chartex" xmlns:cx7="http://schemas.microsoft.com/office/drawing/2016/5/13/chartex" xmlns:cx8="http://schemas.microsoft.com/office/drawing/2016/5/14/chartex" xmlns:mc="http://schemas.openxmlformats.org/markup-compatibility/2006" xmlns:aink="http://schemas.microsoft.com/office/drawing/2016/ink" xmlns:am3d="http://schemas.microsoft.com/office/drawing/2017/model3d" xmlns:o="urn:schemas-microsoft-com:office:office" xmlns:r="http://schemas.openxmlformats.org/officeDocument/2006/relationships" xmlns:m="http://schemas.openxmlformats.org/officeDocument/2006/math" xmlns:v="urn:schemas-microsoft-com:vml" xmlns:wp14="http://schemas.microsoft.com/office/word/2010/wordprocessingDrawing" xmlns:wp="http://schemas.openxmlformats.org/drawingml/2006/wordprocessingDrawing" xmlns:w10="urn:schemas-microsoft-com:office:word" xmlns:w="http://schemas.openxmlformats.org/wordprocessingml/2006/main" xmlns:w14="http://schemas.microsoft.com/office/word/2010/wordml" xmlns:w15="http://schemas.microsoft.com/office/word/2012/wordml" xmlns:w16cex="http://schemas.microsoft.com/office/word/2018/wordml/cex" xmlns:w16cid="http://schemas.microsoft.com/office/word/2016/wordml/cid" xmlns:w16="http://schemas.microsoft.com/office/word/2018/wordml" xmlns:w16sdtdh="http://schemas.microsoft.com/office/word/2020/wordml/sdtdatahash" xmlns:w16se="http://schemas.microsoft.com/office/word/2015/wordml/symex" xmlns:wpg="http://schemas.microsoft.com/office/word/2010/wordprocessingGroup" xmlns:wpi="http://schemas.microsoft.com/office/word/2010/wordprocessingInk" xmlns:wne="http://schemas.microsoft.com/office/word/2006/wordml" xmlns:wps="http://schemas.microsoft.com/office/word/2010/wordprocessingShape" mc:Ignorable="w14 w15 w16se w16cid w16 w16cex w16sdtdh wp14">
+  <w:endnote w:type="separator" w:id="-1">
+    <w:p>
+      <w:r>
+        <w:separator/>
+      </w:r>
+    </w:p>
+  </w:endnote>
+  <w:endnote w:type="continuationSeparator" w:id="0">
+    <w:p>
+      <w:r>
+        <w:continuationSeparator/>
+      </w:r>
+    </w:p>
+  </w:endnote>
+</w:endnotes>
+</file>
+
+<file path=word/footnotes.xml><?xml version="1.0" encoding="utf-8"?>
+<w:footnotes xmlns:wpc="http://schemas.microsoft.com/office/word/2010/wordprocessingCanvas" xmlns:cx="http://schemas.microsoft.com/office/drawing/2014/chartex" xmlns:cx1="http://schemas.microsoft.com/office/drawing/2015/9/8/chartex" xmlns:cx2="http://schemas.microsoft.com/office/drawing/2015/10/21/chartex" xmlns:cx3="http://schemas.microsoft.com/office/drawing/2016/5/9/chartex" xmlns:cx4="http://schemas.microsoft.com/office/drawing/2016/5/10/chartex" xmlns:cx5="http://schemas.microsoft.com/office/drawing/2016/5/11/chartex" xmlns:cx6="http://schemas.microsoft.com/office/drawing/2016/5/12/chartex" xmlns:cx7="http://schemas.microsoft.com/office/drawing/2016/5/13/chartex" xmlns:cx8="http://schemas.microsoft.com/office/drawing/2016/5/14/chartex" xmlns:mc="http://schemas.openxmlformats.org/markup-compatibility/2006" xmlns:aink="http://schemas.microsoft.com/office/drawing/2016/ink" xmlns:am3d="http://schemas.microsoft.com/office/drawing/2017/model3d" xmlns:o="urn:schemas-microsoft-com:office:office" xmlns:r="http://schemas.openxmlformats.org/officeDocument/2006/relationships" xmlns:m="http://schemas.openxmlformats.org/officeDocument/2006/math" xmlns:v="urn:schemas-microsoft-com:vml" xmlns:wp14="http://schemas.microsoft.com/office/word/2010/wordprocessingDrawing" xmlns:wp="http://schemas.openxmlformats.org/drawingml/2006/wordprocessingDrawing" xmlns:w10="urn:schemas-microsoft-com:office:word" xmlns:w="http://schemas.openxmlformats.org/wordprocessingml/2006/main" xmlns:w14="http://schemas.microsoft.com/office/word/2010/wordml" xmlns:w15="http://schemas.microsoft.com/office/word/2012/wordml" xmlns:w16cex="http://schemas.microsoft.com/office/word/2018/wordml/cex" xmlns:w16cid="http://schemas.microsoft.com/office/word/2016/wordml/cid" xmlns:w16="http://schemas.microsoft.com/office/word/2018/wordml" xmlns:w16sdtdh="http://schemas.microsoft.com/office/word/2020/wordml/sdtdatahash" xmlns:w16se="http://schemas.microsoft.com/office/word/2015/wordml/symex" xmlns:wpg="http://schemas.microsoft.com/office/word/2010/wordprocessingGroup" xmlns:wpi="http://schemas.microsoft.com/office/word/2010/wordprocessingInk" xmlns:wne="http://schemas.microsoft.com/office/word/2006/wordml" xmlns:wps="http://schemas.microsoft.com/office/word/2010/wordprocessingShape" mc:Ignorable="w14 w15 w16se w16cid w16 w16cex w16sdtdh wp14">
+  <w:footnote w:type="separator" w:id="-1">
+    <w:p>
+      <w:r>
+        <w:separator/>
+      </w:r>
+    </w:p>
+  </w:footnote>
+  <w:footnote w:type="continuationSeparator" w:id="0">
+    <w:p>
+      <w:r>
+        <w:continuationSeparator/>
+      </w:r>
+    </w:p>
+  </w:footnote>
+</w:footnotes>
+</file>
+
 <file path=word/styles.xml><?xml version="1.0" encoding="utf-8"?>
-<w:styles xmlns:mc="http://schemas.openxmlformats.org/markup-compatibility/2006" xmlns:r="http://schemas.openxmlformats.org/officeDocument/2006/relationships" xmlns:w="http://schemas.openxmlformats.org/wordprocessingml/2006/main" xmlns:w14="http://schemas.microsoft.com/office/word/2010/wordml" xmlns:w15="http://schemas.microsoft.com/office/word/2012/wordml" mc:Ignorable="w14 w15">
+<w:styles xmlns:mc="http://schemas.openxmlformats.org/markup-compatibility/2006" xmlns:r="http://schemas.openxmlformats.org/officeDocument/2006/relationships" xmlns:w="http://schemas.openxmlformats.org/wordprocessingml/2006/main" xmlns:w14="http://schemas.microsoft.com/office/word/2010/wordml" xmlns:w15="http://schemas.microsoft.com/office/word/2012/wordml" xmlns:w16cex="http://schemas.microsoft.com/office/word/2018/wordml/cex" xmlns:w16cid="http://schemas.microsoft.com/office/word/2016/wordml/cid" xmlns:w16="http://schemas.microsoft.com/office/word/2018/wordml" xmlns:w16sdtdh="http://schemas.microsoft.com/office/word/2020/wordml/sdtdatahash" xmlns:w16se="http://schemas.microsoft.com/office/word/2015/wordml/symex" mc:Ignorable="w14 w15 w16se w16cid w16 w16cex w16sdtdh">
   <w:docDefaults>
     <w:rPrDefault>
       <w:rPr>
@@ -392,7 +750,7 @@
     </w:rPrDefault>
     <w:pPrDefault/>
   </w:docDefaults>
-  <w:latentStyles w:defLockedState="0" w:defUIPriority="99" w:defSemiHidden="0" w:defUnhideWhenUsed="0" w:defQFormat="0" w:count="382">
+  <w:latentStyles w:defLockedState="0" w:defUIPriority="99" w:defSemiHidden="0" w:defUnhideWhenUsed="0" w:defQFormat="0" w:count="376">
     <w:lsdException w:name="Normal" w:uiPriority="0" w:qFormat="1"/>
     <w:lsdException w:name="heading 1" w:uiPriority="9" w:qFormat="1"/>
     <w:lsdException w:name="heading 2" w:semiHidden="1" w:uiPriority="9" w:unhideWhenUsed="1" w:qFormat="1"/>
@@ -549,15 +907,6 @@
     <w:lsdException w:name="Balloon Text" w:semiHidden="1" w:unhideWhenUsed="1"/>
     <w:lsdException w:name="Table Grid" w:uiPriority="39"/>
     <w:lsdException w:name="Table Theme" w:semiHidden="1" w:unhideWhenUsed="1"/>
-    <w:lsdException w:name="Note Level 1" w:semiHidden="1" w:unhideWhenUsed="1"/>
-    <w:lsdException w:name="Note Level 2" w:semiHidden="1" w:unhideWhenUsed="1"/>
-    <w:lsdException w:name="Note Level 3" w:semiHidden="1" w:unhideWhenUsed="1"/>
-    <w:lsdException w:name="Note Level 4" w:semiHidden="1" w:unhideWhenUsed="1"/>
-    <w:lsdException w:name="Note Level 5" w:semiHidden="1" w:unhideWhenUsed="1"/>
-    <w:lsdException w:name="Note Level 6" w:semiHidden="1" w:unhideWhenUsed="1"/>
-    <w:lsdException w:name="Note Level 7" w:semiHidden="1" w:unhideWhenUsed="1"/>
-    <w:lsdException w:name="Note Level 8" w:semiHidden="1" w:unhideWhenUsed="1"/>
-    <w:lsdException w:name="Note Level 9" w:semiHidden="1" w:unhideWhenUsed="1"/>
     <w:lsdException w:name="Placeholder Text" w:semiHidden="1"/>
     <w:lsdException w:name="No Spacing" w:uiPriority="1" w:qFormat="1"/>
     <w:lsdException w:name="Light Shading" w:uiPriority="60"/>
@@ -806,6 +1155,48 @@
     <w:uiPriority w:val="99"/>
     <w:semiHidden/>
     <w:unhideWhenUsed/>
+  </w:style>
+  <w:style w:type="paragraph" w:styleId="Header">
+    <w:name w:val="header"/>
+    <w:basedOn w:val="Normal"/>
+    <w:link w:val="HeaderChar"/>
+    <w:uiPriority w:val="99"/>
+    <w:unhideWhenUsed/>
+    <w:rsid w:val="007E6369"/>
+    <w:pPr>
+      <w:tabs>
+        <w:tab w:val="center" w:pos="4680"/>
+        <w:tab w:val="right" w:pos="9360"/>
+      </w:tabs>
+    </w:pPr>
+  </w:style>
+  <w:style w:type="character" w:customStyle="1" w:styleId="HeaderChar">
+    <w:name w:val="Header Char"/>
+    <w:basedOn w:val="DefaultParagraphFont"/>
+    <w:link w:val="Header"/>
+    <w:uiPriority w:val="99"/>
+    <w:rsid w:val="007E6369"/>
+  </w:style>
+  <w:style w:type="paragraph" w:styleId="Footer">
+    <w:name w:val="footer"/>
+    <w:basedOn w:val="Normal"/>
+    <w:link w:val="FooterChar"/>
+    <w:uiPriority w:val="99"/>
+    <w:unhideWhenUsed/>
+    <w:rsid w:val="007E6369"/>
+    <w:pPr>
+      <w:tabs>
+        <w:tab w:val="center" w:pos="4680"/>
+        <w:tab w:val="right" w:pos="9360"/>
+      </w:tabs>
+    </w:pPr>
+  </w:style>
+  <w:style w:type="character" w:customStyle="1" w:styleId="FooterChar">
+    <w:name w:val="Footer Char"/>
+    <w:basedOn w:val="DefaultParagraphFont"/>
+    <w:link w:val="Footer"/>
+    <w:uiPriority w:val="99"/>
+    <w:rsid w:val="007E6369"/>
   </w:style>
 </w:styles>
 </file>

</xml_diff>